<commit_message>
day-1 end of day
</commit_message>
<xml_diff>
--- a/images/html-xml-1.docx
+++ b/images/html-xml-1.docx
@@ -278,7 +278,7 @@
         <mc:AlternateContent>
           <mc:Choice Requires="wps">
             <w:drawing>
-              <wp:anchor distT="0" distB="0" distL="114300" distR="114300" simplePos="0" relativeHeight="251674624" behindDoc="0" locked="0" layoutInCell="1" allowOverlap="1" wp14:anchorId="58169558" wp14:editId="13961751">
+              <wp:anchor distT="0" distB="0" distL="114300" distR="114300" simplePos="0" relativeHeight="251674624" behindDoc="0" locked="0" layoutInCell="1" allowOverlap="1" wp14:anchorId="58169558" wp14:editId="50DC1545">
                 <wp:simplePos x="0" y="0"/>
                 <wp:positionH relativeFrom="column">
                   <wp:posOffset>1557717</wp:posOffset>
@@ -327,7 +327,10 @@
                               <w:jc w:val="center"/>
                             </w:pPr>
                             <w:r>
-                              <w:t>Employee (1,&gt;1)</w:t>
+                              <w:t>e</w:t>
+                            </w:r>
+                            <w:r>
+                              <w:t>mployee (1,&gt;1)</w:t>
                             </w:r>
                           </w:p>
                         </w:txbxContent>
@@ -354,7 +357,10 @@
                         <w:jc w:val="center"/>
                       </w:pPr>
                       <w:r>
-                        <w:t>Employee (1,&gt;1)</w:t>
+                        <w:t>e</w:t>
+                      </w:r>
+                      <w:r>
+                        <w:t>mployee (1,&gt;1)</w:t>
                       </w:r>
                     </w:p>
                   </w:txbxContent>
@@ -1579,7 +1585,91 @@
     <w:p/>
     <w:p/>
     <w:p/>
-    <w:p/>
+    <w:p>
+      <w:r>
+        <w:rPr>
+          <w:noProof/>
+        </w:rPr>
+        <mc:AlternateContent>
+          <mc:Choice Requires="wps">
+            <w:drawing>
+              <wp:anchor distT="0" distB="0" distL="114300" distR="114300" simplePos="0" relativeHeight="251688960" behindDoc="0" locked="0" layoutInCell="1" allowOverlap="1" wp14:anchorId="288F721A" wp14:editId="420C62D9">
+                <wp:simplePos x="0" y="0"/>
+                <wp:positionH relativeFrom="column">
+                  <wp:posOffset>1045485</wp:posOffset>
+                </wp:positionH>
+                <wp:positionV relativeFrom="paragraph">
+                  <wp:posOffset>254413</wp:posOffset>
+                </wp:positionV>
+                <wp:extent cx="2142126" cy="252579"/>
+                <wp:effectExtent l="0" t="0" r="10795" b="14605"/>
+                <wp:wrapNone/>
+                <wp:docPr id="1391475185" name="Text Box 1"/>
+                <wp:cNvGraphicFramePr/>
+                <a:graphic xmlns:a="http://schemas.openxmlformats.org/drawingml/2006/main">
+                  <a:graphicData uri="http://schemas.microsoft.com/office/word/2010/wordprocessingShape">
+                    <wps:wsp>
+                      <wps:cNvSpPr txBox="1"/>
+                      <wps:spPr>
+                        <a:xfrm>
+                          <a:off x="0" y="0"/>
+                          <a:ext cx="2142126" cy="252579"/>
+                        </a:xfrm>
+                        <a:prstGeom prst="rect">
+                          <a:avLst/>
+                        </a:prstGeom>
+                        <a:solidFill>
+                          <a:schemeClr val="lt1"/>
+                        </a:solidFill>
+                        <a:ln w="6350">
+                          <a:solidFill>
+                            <a:prstClr val="black"/>
+                          </a:solidFill>
+                        </a:ln>
+                      </wps:spPr>
+                      <wps:txbx>
+                        <w:txbxContent>
+                          <w:p>
+                            <w:r>
+                              <w:t>Rules of saving employee records</w:t>
+                            </w:r>
+                          </w:p>
+                        </w:txbxContent>
+                      </wps:txbx>
+                      <wps:bodyPr rot="0" spcFirstLastPara="0" vertOverflow="overflow" horzOverflow="overflow" vert="horz" wrap="square" lIns="91440" tIns="45720" rIns="91440" bIns="45720" numCol="1" spcCol="0" rtlCol="0" fromWordArt="0" anchor="t" anchorCtr="0" forceAA="0" compatLnSpc="1">
+                        <a:prstTxWarp prst="textNoShape">
+                          <a:avLst/>
+                        </a:prstTxWarp>
+                        <a:noAutofit/>
+                      </wps:bodyPr>
+                    </wps:wsp>
+                  </a:graphicData>
+                </a:graphic>
+              </wp:anchor>
+            </w:drawing>
+          </mc:Choice>
+          <mc:Fallback>
+            <w:pict>
+              <v:shapetype w14:anchorId="288F721A" id="_x0000_t202" coordsize="21600,21600" o:spt="202" path="m,l,21600r21600,l21600,xe">
+                <v:stroke joinstyle="miter"/>
+                <v:path gradientshapeok="t" o:connecttype="rect"/>
+              </v:shapetype>
+              <v:shape id="Text Box 1" o:spid="_x0000_s1033" type="#_x0000_t202" style="position:absolute;margin-left:82.3pt;margin-top:20.05pt;width:168.65pt;height:19.9pt;z-index:251688960;visibility:visible;mso-wrap-style:square;mso-wrap-distance-left:9pt;mso-wrap-distance-top:0;mso-wrap-distance-right:9pt;mso-wrap-distance-bottom:0;mso-position-horizontal:absolute;mso-position-horizontal-relative:text;mso-position-vertical:absolute;mso-position-vertical-relative:text;v-text-anchor:top" o:gfxdata="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" fillcolor="white [3201]" strokeweight=".5pt">
+                <v:textbox>
+                  <w:txbxContent>
+                    <w:p>
+                      <w:r>
+                        <w:t>Rules of saving employee records</w:t>
+                      </w:r>
+                    </w:p>
+                  </w:txbxContent>
+                </v:textbox>
+              </v:shape>
+            </w:pict>
+          </mc:Fallback>
+        </mc:AlternateContent>
+      </w:r>
+    </w:p>
     <w:p>
       <w:r>
         <w:rPr>
@@ -1785,32 +1875,6 @@
                               </w:rPr>
                               <w:t>?&gt;</w:t>
                             </w:r>
-                            <w:proofErr w:type="gramStart"/>
-                            <w:r>
-                              <w:rPr>
-                                <w:rFonts w:ascii="Consolas" w:eastAsia="Times New Roman" w:hAnsi="Consolas" w:cs="Times New Roman"/>
-                                <w:color w:val="008E00"/>
-                                <w:kern w:val="0"/>
-                                <w:sz w:val="10"/>
-                                <w:szCs w:val="10"/>
-                                <w:lang w:eastAsia="en-IN"/>
-                                <w14:ligatures w14:val="none"/>
-                              </w:rPr>
-                              <w:t>&lt;!--</w:t>
-                            </w:r>
-                            <w:proofErr w:type="gramEnd"/>
-                            <w:r>
-                              <w:rPr>
-                                <w:rFonts w:ascii="Consolas" w:eastAsia="Times New Roman" w:hAnsi="Consolas" w:cs="Times New Roman"/>
-                                <w:color w:val="008E00"/>
-                                <w:kern w:val="0"/>
-                                <w:sz w:val="10"/>
-                                <w:szCs w:val="10"/>
-                                <w:lang w:eastAsia="en-IN"/>
-                                <w14:ligatures w14:val="none"/>
-                              </w:rPr>
-                              <w:t xml:space="preserve"> XML declaration --&gt;</w:t>
-                            </w:r>
                           </w:p>
                           <w:p>
                             <w:pPr>
@@ -1826,41 +1890,31 @@
                                 <w14:ligatures w14:val="none"/>
                               </w:rPr>
                             </w:pPr>
-                            <w:r>
-                              <w:rPr>
-                                <w:rFonts w:ascii="Consolas" w:eastAsia="Times New Roman" w:hAnsi="Consolas" w:cs="Times New Roman"/>
-                                <w:color w:val="000000"/>
-                                <w:kern w:val="0"/>
-                                <w:sz w:val="10"/>
-                                <w:szCs w:val="10"/>
-                                <w:lang w:eastAsia="en-IN"/>
-                                <w14:ligatures w14:val="none"/>
-                              </w:rPr>
-                              <w:t>&lt;</w:t>
-                            </w:r>
-                            <w:r>
-                              <w:rPr>
-                                <w:rFonts w:ascii="Consolas" w:eastAsia="Times New Roman" w:hAnsi="Consolas" w:cs="Times New Roman"/>
-                                <w:color w:val="790EAD"/>
-                                <w:kern w:val="0"/>
-                                <w:sz w:val="10"/>
-                                <w:szCs w:val="10"/>
-                                <w:lang w:eastAsia="en-IN"/>
-                                <w14:ligatures w14:val="none"/>
-                              </w:rPr>
-                              <w:t>employees</w:t>
-                            </w:r>
-                            <w:r>
-                              <w:rPr>
-                                <w:rFonts w:ascii="Consolas" w:eastAsia="Times New Roman" w:hAnsi="Consolas" w:cs="Times New Roman"/>
-                                <w:color w:val="000000"/>
-                                <w:kern w:val="0"/>
-                                <w:sz w:val="10"/>
-                                <w:szCs w:val="10"/>
-                                <w:lang w:eastAsia="en-IN"/>
-                                <w14:ligatures w14:val="none"/>
-                              </w:rPr>
-                              <w:t>&gt;</w:t>
+                            <w:proofErr w:type="gramStart"/>
+                            <w:r>
+                              <w:rPr>
+                                <w:rFonts w:ascii="Consolas" w:eastAsia="Times New Roman" w:hAnsi="Consolas" w:cs="Times New Roman"/>
+                                <w:color w:val="008E00"/>
+                                <w:kern w:val="0"/>
+                                <w:sz w:val="10"/>
+                                <w:szCs w:val="10"/>
+                                <w:lang w:eastAsia="en-IN"/>
+                                <w14:ligatures w14:val="none"/>
+                              </w:rPr>
+                              <w:t>&lt;!--</w:t>
+                            </w:r>
+                            <w:proofErr w:type="gramEnd"/>
+                            <w:r>
+                              <w:rPr>
+                                <w:rFonts w:ascii="Consolas" w:eastAsia="Times New Roman" w:hAnsi="Consolas" w:cs="Times New Roman"/>
+                                <w:color w:val="008E00"/>
+                                <w:kern w:val="0"/>
+                                <w:sz w:val="10"/>
+                                <w:szCs w:val="10"/>
+                                <w:lang w:eastAsia="en-IN"/>
+                                <w14:ligatures w14:val="none"/>
+                              </w:rPr>
+                              <w:t xml:space="preserve"> XML declaration --&gt;</w:t>
                             </w:r>
                           </w:p>
                           <w:p>
@@ -1887,7 +1941,7 @@
                                 <w:lang w:eastAsia="en-IN"/>
                                 <w14:ligatures w14:val="none"/>
                               </w:rPr>
-                              <w:t>    &lt;</w:t>
+                              <w:t>&lt;</w:t>
                             </w:r>
                             <w:r>
                               <w:rPr>
@@ -1899,7 +1953,7 @@
                                 <w:lang w:eastAsia="en-IN"/>
                                 <w14:ligatures w14:val="none"/>
                               </w:rPr>
-                              <w:t>employee</w:t>
+                              <w:t>employees</w:t>
                             </w:r>
                             <w:r>
                               <w:rPr>
@@ -1938,7 +1992,7 @@
                                 <w:lang w:eastAsia="en-IN"/>
                                 <w14:ligatures w14:val="none"/>
                               </w:rPr>
-                              <w:t>        &lt;</w:t>
+                              <w:t>    &lt;</w:t>
                             </w:r>
                             <w:r>
                               <w:rPr>
@@ -1950,19 +2004,7 @@
                                 <w:lang w:eastAsia="en-IN"/>
                                 <w14:ligatures w14:val="none"/>
                               </w:rPr>
-                              <w:t>name</w:t>
-                            </w:r>
-                            <w:r>
-                              <w:rPr>
-                                <w:rFonts w:ascii="Consolas" w:eastAsia="Times New Roman" w:hAnsi="Consolas" w:cs="Times New Roman"/>
-                                <w:color w:val="000000"/>
-                                <w:kern w:val="0"/>
-                                <w:sz w:val="10"/>
-                                <w:szCs w:val="10"/>
-                                <w:lang w:eastAsia="en-IN"/>
-                                <w14:ligatures w14:val="none"/>
-                              </w:rPr>
-                              <w:t>&gt;Kuldeep&lt;/</w:t>
+                              <w:t>employee</w:t>
                             </w:r>
                             <w:r>
                               <w:rPr>
@@ -1974,7 +2016,7 @@
                                 <w:lang w:eastAsia="en-IN"/>
                                 <w14:ligatures w14:val="none"/>
                               </w:rPr>
-                              <w:t>name</w:t>
+                              <w:t>-info</w:t>
                             </w:r>
                             <w:r>
                               <w:rPr>
@@ -2025,19 +2067,19 @@
                                 <w:lang w:eastAsia="en-IN"/>
                                 <w14:ligatures w14:val="none"/>
                               </w:rPr>
-                              <w:t>id</w:t>
-                            </w:r>
-                            <w:r>
-                              <w:rPr>
-                                <w:rFonts w:ascii="Consolas" w:eastAsia="Times New Roman" w:hAnsi="Consolas" w:cs="Times New Roman"/>
-                                <w:color w:val="000000"/>
-                                <w:kern w:val="0"/>
-                                <w:sz w:val="10"/>
-                                <w:szCs w:val="10"/>
-                                <w:lang w:eastAsia="en-IN"/>
-                                <w14:ligatures w14:val="none"/>
-                              </w:rPr>
-                              <w:t>&gt;1&lt;/</w:t>
+                              <w:t>name</w:t>
+                            </w:r>
+                            <w:r>
+                              <w:rPr>
+                                <w:rFonts w:ascii="Consolas" w:eastAsia="Times New Roman" w:hAnsi="Consolas" w:cs="Times New Roman"/>
+                                <w:color w:val="000000"/>
+                                <w:kern w:val="0"/>
+                                <w:sz w:val="10"/>
+                                <w:szCs w:val="10"/>
+                                <w:lang w:eastAsia="en-IN"/>
+                                <w14:ligatures w14:val="none"/>
+                              </w:rPr>
+                              <w:t>&gt;Kuldeep&lt;/</w:t>
                             </w:r>
                             <w:r>
                               <w:rPr>
@@ -2049,7 +2091,7 @@
                                 <w:lang w:eastAsia="en-IN"/>
                                 <w14:ligatures w14:val="none"/>
                               </w:rPr>
-                              <w:t>id</w:t>
+                              <w:t>name</w:t>
                             </w:r>
                             <w:r>
                               <w:rPr>
@@ -2100,19 +2142,19 @@
                                 <w:lang w:eastAsia="en-IN"/>
                                 <w14:ligatures w14:val="none"/>
                               </w:rPr>
-                              <w:t>salary</w:t>
-                            </w:r>
-                            <w:r>
-                              <w:rPr>
-                                <w:rFonts w:ascii="Consolas" w:eastAsia="Times New Roman" w:hAnsi="Consolas" w:cs="Times New Roman"/>
-                                <w:color w:val="000000"/>
-                                <w:kern w:val="0"/>
-                                <w:sz w:val="10"/>
-                                <w:szCs w:val="10"/>
-                                <w:lang w:eastAsia="en-IN"/>
-                                <w14:ligatures w14:val="none"/>
-                              </w:rPr>
-                              <w:t>&gt;10000&lt;/</w:t>
+                              <w:t>id</w:t>
+                            </w:r>
+                            <w:r>
+                              <w:rPr>
+                                <w:rFonts w:ascii="Consolas" w:eastAsia="Times New Roman" w:hAnsi="Consolas" w:cs="Times New Roman"/>
+                                <w:color w:val="000000"/>
+                                <w:kern w:val="0"/>
+                                <w:sz w:val="10"/>
+                                <w:szCs w:val="10"/>
+                                <w:lang w:eastAsia="en-IN"/>
+                                <w14:ligatures w14:val="none"/>
+                              </w:rPr>
+                              <w:t>&gt;1&lt;/</w:t>
                             </w:r>
                             <w:r>
                               <w:rPr>
@@ -2124,7 +2166,7 @@
                                 <w:lang w:eastAsia="en-IN"/>
                                 <w14:ligatures w14:val="none"/>
                               </w:rPr>
-                              <w:t>salary</w:t>
+                              <w:t>id</w:t>
                             </w:r>
                             <w:r>
                               <w:rPr>
@@ -2163,6 +2205,81 @@
                                 <w:lang w:eastAsia="en-IN"/>
                                 <w14:ligatures w14:val="none"/>
                               </w:rPr>
+                              <w:t>        &lt;</w:t>
+                            </w:r>
+                            <w:r>
+                              <w:rPr>
+                                <w:rFonts w:ascii="Consolas" w:eastAsia="Times New Roman" w:hAnsi="Consolas" w:cs="Times New Roman"/>
+                                <w:color w:val="790EAD"/>
+                                <w:kern w:val="0"/>
+                                <w:sz w:val="10"/>
+                                <w:szCs w:val="10"/>
+                                <w:lang w:eastAsia="en-IN"/>
+                                <w14:ligatures w14:val="none"/>
+                              </w:rPr>
+                              <w:t>salary</w:t>
+                            </w:r>
+                            <w:r>
+                              <w:rPr>
+                                <w:rFonts w:ascii="Consolas" w:eastAsia="Times New Roman" w:hAnsi="Consolas" w:cs="Times New Roman"/>
+                                <w:color w:val="000000"/>
+                                <w:kern w:val="0"/>
+                                <w:sz w:val="10"/>
+                                <w:szCs w:val="10"/>
+                                <w:lang w:eastAsia="en-IN"/>
+                                <w14:ligatures w14:val="none"/>
+                              </w:rPr>
+                              <w:t>&gt;10000&lt;/</w:t>
+                            </w:r>
+                            <w:r>
+                              <w:rPr>
+                                <w:rFonts w:ascii="Consolas" w:eastAsia="Times New Roman" w:hAnsi="Consolas" w:cs="Times New Roman"/>
+                                <w:color w:val="790EAD"/>
+                                <w:kern w:val="0"/>
+                                <w:sz w:val="10"/>
+                                <w:szCs w:val="10"/>
+                                <w:lang w:eastAsia="en-IN"/>
+                                <w14:ligatures w14:val="none"/>
+                              </w:rPr>
+                              <w:t>salary</w:t>
+                            </w:r>
+                            <w:r>
+                              <w:rPr>
+                                <w:rFonts w:ascii="Consolas" w:eastAsia="Times New Roman" w:hAnsi="Consolas" w:cs="Times New Roman"/>
+                                <w:color w:val="000000"/>
+                                <w:kern w:val="0"/>
+                                <w:sz w:val="10"/>
+                                <w:szCs w:val="10"/>
+                                <w:lang w:eastAsia="en-IN"/>
+                                <w14:ligatures w14:val="none"/>
+                              </w:rPr>
+                              <w:t>&gt;</w:t>
+                            </w:r>
+                          </w:p>
+                          <w:p>
+                            <w:pPr>
+                              <w:shd w:val="clear" w:color="auto" w:fill="FFFFFF"/>
+                              <w:spacing w:after="0" w:line="405" w:lineRule="atLeast"/>
+                              <w:rPr>
+                                <w:rFonts w:ascii="Consolas" w:eastAsia="Times New Roman" w:hAnsi="Consolas" w:cs="Times New Roman"/>
+                                <w:color w:val="000000"/>
+                                <w:kern w:val="0"/>
+                                <w:sz w:val="10"/>
+                                <w:szCs w:val="10"/>
+                                <w:lang w:eastAsia="en-IN"/>
+                                <w14:ligatures w14:val="none"/>
+                              </w:rPr>
+                            </w:pPr>
+                            <w:r>
+                              <w:rPr>
+                                <w:rFonts w:ascii="Consolas" w:eastAsia="Times New Roman" w:hAnsi="Consolas" w:cs="Times New Roman"/>
+                                <w:color w:val="000000"/>
+                                <w:kern w:val="0"/>
+                                <w:sz w:val="10"/>
+                                <w:szCs w:val="10"/>
+                                <w:lang w:eastAsia="en-IN"/>
+                                <w14:ligatures w14:val="none"/>
+                              </w:rPr>
                               <w:t>    &lt;/</w:t>
                             </w:r>
                             <w:r>
@@ -2176,6 +2293,18 @@
                                 <w14:ligatures w14:val="none"/>
                               </w:rPr>
                               <w:t>employee</w:t>
+                            </w:r>
+                            <w:r>
+                              <w:rPr>
+                                <w:rFonts w:ascii="Consolas" w:eastAsia="Times New Roman" w:hAnsi="Consolas" w:cs="Times New Roman"/>
+                                <w:color w:val="790EAD"/>
+                                <w:kern w:val="0"/>
+                                <w:sz w:val="10"/>
+                                <w:szCs w:val="10"/>
+                                <w:lang w:eastAsia="en-IN"/>
+                                <w14:ligatures w14:val="none"/>
+                              </w:rPr>
+                              <w:t>-info</w:t>
                             </w:r>
                             <w:r>
                               <w:rPr>
@@ -2937,11 +3066,7 @@
           </mc:Choice>
           <mc:Fallback>
             <w:pict>
-              <v:shapetype w14:anchorId="13B6BD42" id="_x0000_t202" coordsize="21600,21600" o:spt="202" path="m,l,21600r21600,l21600,xe">
-                <v:stroke joinstyle="miter"/>
-                <v:path gradientshapeok="t" o:connecttype="rect"/>
-              </v:shapetype>
-              <v:shape id="Text Box 26" o:spid="_x0000_s1033" type="#_x0000_t202" style="position:absolute;margin-left:294.05pt;margin-top:3.95pt;width:208.5pt;height:375.7pt;z-index:251685888;visibility:visible;mso-wrap-style:square;mso-height-percent:0;mso-wrap-distance-left:9pt;mso-wrap-distance-top:0;mso-wrap-distance-right:9pt;mso-wrap-distance-bottom:0;mso-position-horizontal:absolute;mso-position-horizontal-relative:text;mso-position-vertical:absolute;mso-position-vertical-relative:text;mso-height-percent:0;mso-height-relative:margin;v-text-anchor:top" o:gfxdata="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" fillcolor="white [3201]" strokeweight=".5pt">
+              <v:shape w14:anchorId="13B6BD42" id="Text Box 26" o:spid="_x0000_s1034" type="#_x0000_t202" style="position:absolute;margin-left:294.05pt;margin-top:3.95pt;width:208.5pt;height:375.7pt;z-index:251685888;visibility:visible;mso-wrap-style:square;mso-height-percent:0;mso-wrap-distance-left:9pt;mso-wrap-distance-top:0;mso-wrap-distance-right:9pt;mso-wrap-distance-bottom:0;mso-position-horizontal:absolute;mso-position-horizontal-relative:text;mso-position-vertical:absolute;mso-position-vertical-relative:text;mso-height-percent:0;mso-height-relative:margin;v-text-anchor:top" o:gfxdata="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" fillcolor="white [3201]" strokeweight=".5pt">
                 <v:textbox>
                   <w:txbxContent>
                     <w:p>
@@ -3030,32 +3155,6 @@
                         </w:rPr>
                         <w:t>?&gt;</w:t>
                       </w:r>
-                      <w:proofErr w:type="gramStart"/>
-                      <w:r>
-                        <w:rPr>
-                          <w:rFonts w:ascii="Consolas" w:eastAsia="Times New Roman" w:hAnsi="Consolas" w:cs="Times New Roman"/>
-                          <w:color w:val="008E00"/>
-                          <w:kern w:val="0"/>
-                          <w:sz w:val="10"/>
-                          <w:szCs w:val="10"/>
-                          <w:lang w:eastAsia="en-IN"/>
-                          <w14:ligatures w14:val="none"/>
-                        </w:rPr>
-                        <w:t>&lt;!--</w:t>
-                      </w:r>
-                      <w:proofErr w:type="gramEnd"/>
-                      <w:r>
-                        <w:rPr>
-                          <w:rFonts w:ascii="Consolas" w:eastAsia="Times New Roman" w:hAnsi="Consolas" w:cs="Times New Roman"/>
-                          <w:color w:val="008E00"/>
-                          <w:kern w:val="0"/>
-                          <w:sz w:val="10"/>
-                          <w:szCs w:val="10"/>
-                          <w:lang w:eastAsia="en-IN"/>
-                          <w14:ligatures w14:val="none"/>
-                        </w:rPr>
-                        <w:t xml:space="preserve"> XML declaration --&gt;</w:t>
-                      </w:r>
                     </w:p>
                     <w:p>
                       <w:pPr>
@@ -3071,41 +3170,31 @@
                           <w14:ligatures w14:val="none"/>
                         </w:rPr>
                       </w:pPr>
-                      <w:r>
-                        <w:rPr>
-                          <w:rFonts w:ascii="Consolas" w:eastAsia="Times New Roman" w:hAnsi="Consolas" w:cs="Times New Roman"/>
-                          <w:color w:val="000000"/>
-                          <w:kern w:val="0"/>
-                          <w:sz w:val="10"/>
-                          <w:szCs w:val="10"/>
-                          <w:lang w:eastAsia="en-IN"/>
-                          <w14:ligatures w14:val="none"/>
-                        </w:rPr>
-                        <w:t>&lt;</w:t>
-                      </w:r>
-                      <w:r>
-                        <w:rPr>
-                          <w:rFonts w:ascii="Consolas" w:eastAsia="Times New Roman" w:hAnsi="Consolas" w:cs="Times New Roman"/>
-                          <w:color w:val="790EAD"/>
-                          <w:kern w:val="0"/>
-                          <w:sz w:val="10"/>
-                          <w:szCs w:val="10"/>
-                          <w:lang w:eastAsia="en-IN"/>
-                          <w14:ligatures w14:val="none"/>
-                        </w:rPr>
-                        <w:t>employees</w:t>
-                      </w:r>
-                      <w:r>
-                        <w:rPr>
-                          <w:rFonts w:ascii="Consolas" w:eastAsia="Times New Roman" w:hAnsi="Consolas" w:cs="Times New Roman"/>
-                          <w:color w:val="000000"/>
-                          <w:kern w:val="0"/>
-                          <w:sz w:val="10"/>
-                          <w:szCs w:val="10"/>
-                          <w:lang w:eastAsia="en-IN"/>
-                          <w14:ligatures w14:val="none"/>
-                        </w:rPr>
-                        <w:t>&gt;</w:t>
+                      <w:proofErr w:type="gramStart"/>
+                      <w:r>
+                        <w:rPr>
+                          <w:rFonts w:ascii="Consolas" w:eastAsia="Times New Roman" w:hAnsi="Consolas" w:cs="Times New Roman"/>
+                          <w:color w:val="008E00"/>
+                          <w:kern w:val="0"/>
+                          <w:sz w:val="10"/>
+                          <w:szCs w:val="10"/>
+                          <w:lang w:eastAsia="en-IN"/>
+                          <w14:ligatures w14:val="none"/>
+                        </w:rPr>
+                        <w:t>&lt;!--</w:t>
+                      </w:r>
+                      <w:proofErr w:type="gramEnd"/>
+                      <w:r>
+                        <w:rPr>
+                          <w:rFonts w:ascii="Consolas" w:eastAsia="Times New Roman" w:hAnsi="Consolas" w:cs="Times New Roman"/>
+                          <w:color w:val="008E00"/>
+                          <w:kern w:val="0"/>
+                          <w:sz w:val="10"/>
+                          <w:szCs w:val="10"/>
+                          <w:lang w:eastAsia="en-IN"/>
+                          <w14:ligatures w14:val="none"/>
+                        </w:rPr>
+                        <w:t xml:space="preserve"> XML declaration --&gt;</w:t>
                       </w:r>
                     </w:p>
                     <w:p>
@@ -3132,7 +3221,7 @@
                           <w:lang w:eastAsia="en-IN"/>
                           <w14:ligatures w14:val="none"/>
                         </w:rPr>
-                        <w:t>    &lt;</w:t>
+                        <w:t>&lt;</w:t>
                       </w:r>
                       <w:r>
                         <w:rPr>
@@ -3144,7 +3233,7 @@
                           <w:lang w:eastAsia="en-IN"/>
                           <w14:ligatures w14:val="none"/>
                         </w:rPr>
-                        <w:t>employee</w:t>
+                        <w:t>employees</w:t>
                       </w:r>
                       <w:r>
                         <w:rPr>
@@ -3183,7 +3272,7 @@
                           <w:lang w:eastAsia="en-IN"/>
                           <w14:ligatures w14:val="none"/>
                         </w:rPr>
-                        <w:t>        &lt;</w:t>
+                        <w:t>    &lt;</w:t>
                       </w:r>
                       <w:r>
                         <w:rPr>
@@ -3195,19 +3284,7 @@
                           <w:lang w:eastAsia="en-IN"/>
                           <w14:ligatures w14:val="none"/>
                         </w:rPr>
-                        <w:t>name</w:t>
-                      </w:r>
-                      <w:r>
-                        <w:rPr>
-                          <w:rFonts w:ascii="Consolas" w:eastAsia="Times New Roman" w:hAnsi="Consolas" w:cs="Times New Roman"/>
-                          <w:color w:val="000000"/>
-                          <w:kern w:val="0"/>
-                          <w:sz w:val="10"/>
-                          <w:szCs w:val="10"/>
-                          <w:lang w:eastAsia="en-IN"/>
-                          <w14:ligatures w14:val="none"/>
-                        </w:rPr>
-                        <w:t>&gt;Kuldeep&lt;/</w:t>
+                        <w:t>employee</w:t>
                       </w:r>
                       <w:r>
                         <w:rPr>
@@ -3219,7 +3296,7 @@
                           <w:lang w:eastAsia="en-IN"/>
                           <w14:ligatures w14:val="none"/>
                         </w:rPr>
-                        <w:t>name</w:t>
+                        <w:t>-info</w:t>
                       </w:r>
                       <w:r>
                         <w:rPr>
@@ -3270,19 +3347,19 @@
                           <w:lang w:eastAsia="en-IN"/>
                           <w14:ligatures w14:val="none"/>
                         </w:rPr>
-                        <w:t>id</w:t>
-                      </w:r>
-                      <w:r>
-                        <w:rPr>
-                          <w:rFonts w:ascii="Consolas" w:eastAsia="Times New Roman" w:hAnsi="Consolas" w:cs="Times New Roman"/>
-                          <w:color w:val="000000"/>
-                          <w:kern w:val="0"/>
-                          <w:sz w:val="10"/>
-                          <w:szCs w:val="10"/>
-                          <w:lang w:eastAsia="en-IN"/>
-                          <w14:ligatures w14:val="none"/>
-                        </w:rPr>
-                        <w:t>&gt;1&lt;/</w:t>
+                        <w:t>name</w:t>
+                      </w:r>
+                      <w:r>
+                        <w:rPr>
+                          <w:rFonts w:ascii="Consolas" w:eastAsia="Times New Roman" w:hAnsi="Consolas" w:cs="Times New Roman"/>
+                          <w:color w:val="000000"/>
+                          <w:kern w:val="0"/>
+                          <w:sz w:val="10"/>
+                          <w:szCs w:val="10"/>
+                          <w:lang w:eastAsia="en-IN"/>
+                          <w14:ligatures w14:val="none"/>
+                        </w:rPr>
+                        <w:t>&gt;Kuldeep&lt;/</w:t>
                       </w:r>
                       <w:r>
                         <w:rPr>
@@ -3294,7 +3371,7 @@
                           <w:lang w:eastAsia="en-IN"/>
                           <w14:ligatures w14:val="none"/>
                         </w:rPr>
-                        <w:t>id</w:t>
+                        <w:t>name</w:t>
                       </w:r>
                       <w:r>
                         <w:rPr>
@@ -3345,19 +3422,19 @@
                           <w:lang w:eastAsia="en-IN"/>
                           <w14:ligatures w14:val="none"/>
                         </w:rPr>
-                        <w:t>salary</w:t>
-                      </w:r>
-                      <w:r>
-                        <w:rPr>
-                          <w:rFonts w:ascii="Consolas" w:eastAsia="Times New Roman" w:hAnsi="Consolas" w:cs="Times New Roman"/>
-                          <w:color w:val="000000"/>
-                          <w:kern w:val="0"/>
-                          <w:sz w:val="10"/>
-                          <w:szCs w:val="10"/>
-                          <w:lang w:eastAsia="en-IN"/>
-                          <w14:ligatures w14:val="none"/>
-                        </w:rPr>
-                        <w:t>&gt;10000&lt;/</w:t>
+                        <w:t>id</w:t>
+                      </w:r>
+                      <w:r>
+                        <w:rPr>
+                          <w:rFonts w:ascii="Consolas" w:eastAsia="Times New Roman" w:hAnsi="Consolas" w:cs="Times New Roman"/>
+                          <w:color w:val="000000"/>
+                          <w:kern w:val="0"/>
+                          <w:sz w:val="10"/>
+                          <w:szCs w:val="10"/>
+                          <w:lang w:eastAsia="en-IN"/>
+                          <w14:ligatures w14:val="none"/>
+                        </w:rPr>
+                        <w:t>&gt;1&lt;/</w:t>
                       </w:r>
                       <w:r>
                         <w:rPr>
@@ -3369,7 +3446,7 @@
                           <w:lang w:eastAsia="en-IN"/>
                           <w14:ligatures w14:val="none"/>
                         </w:rPr>
-                        <w:t>salary</w:t>
+                        <w:t>id</w:t>
                       </w:r>
                       <w:r>
                         <w:rPr>
@@ -3408,6 +3485,81 @@
                           <w:lang w:eastAsia="en-IN"/>
                           <w14:ligatures w14:val="none"/>
                         </w:rPr>
+                        <w:t>        &lt;</w:t>
+                      </w:r>
+                      <w:r>
+                        <w:rPr>
+                          <w:rFonts w:ascii="Consolas" w:eastAsia="Times New Roman" w:hAnsi="Consolas" w:cs="Times New Roman"/>
+                          <w:color w:val="790EAD"/>
+                          <w:kern w:val="0"/>
+                          <w:sz w:val="10"/>
+                          <w:szCs w:val="10"/>
+                          <w:lang w:eastAsia="en-IN"/>
+                          <w14:ligatures w14:val="none"/>
+                        </w:rPr>
+                        <w:t>salary</w:t>
+                      </w:r>
+                      <w:r>
+                        <w:rPr>
+                          <w:rFonts w:ascii="Consolas" w:eastAsia="Times New Roman" w:hAnsi="Consolas" w:cs="Times New Roman"/>
+                          <w:color w:val="000000"/>
+                          <w:kern w:val="0"/>
+                          <w:sz w:val="10"/>
+                          <w:szCs w:val="10"/>
+                          <w:lang w:eastAsia="en-IN"/>
+                          <w14:ligatures w14:val="none"/>
+                        </w:rPr>
+                        <w:t>&gt;10000&lt;/</w:t>
+                      </w:r>
+                      <w:r>
+                        <w:rPr>
+                          <w:rFonts w:ascii="Consolas" w:eastAsia="Times New Roman" w:hAnsi="Consolas" w:cs="Times New Roman"/>
+                          <w:color w:val="790EAD"/>
+                          <w:kern w:val="0"/>
+                          <w:sz w:val="10"/>
+                          <w:szCs w:val="10"/>
+                          <w:lang w:eastAsia="en-IN"/>
+                          <w14:ligatures w14:val="none"/>
+                        </w:rPr>
+                        <w:t>salary</w:t>
+                      </w:r>
+                      <w:r>
+                        <w:rPr>
+                          <w:rFonts w:ascii="Consolas" w:eastAsia="Times New Roman" w:hAnsi="Consolas" w:cs="Times New Roman"/>
+                          <w:color w:val="000000"/>
+                          <w:kern w:val="0"/>
+                          <w:sz w:val="10"/>
+                          <w:szCs w:val="10"/>
+                          <w:lang w:eastAsia="en-IN"/>
+                          <w14:ligatures w14:val="none"/>
+                        </w:rPr>
+                        <w:t>&gt;</w:t>
+                      </w:r>
+                    </w:p>
+                    <w:p>
+                      <w:pPr>
+                        <w:shd w:val="clear" w:color="auto" w:fill="FFFFFF"/>
+                        <w:spacing w:after="0" w:line="405" w:lineRule="atLeast"/>
+                        <w:rPr>
+                          <w:rFonts w:ascii="Consolas" w:eastAsia="Times New Roman" w:hAnsi="Consolas" w:cs="Times New Roman"/>
+                          <w:color w:val="000000"/>
+                          <w:kern w:val="0"/>
+                          <w:sz w:val="10"/>
+                          <w:szCs w:val="10"/>
+                          <w:lang w:eastAsia="en-IN"/>
+                          <w14:ligatures w14:val="none"/>
+                        </w:rPr>
+                      </w:pPr>
+                      <w:r>
+                        <w:rPr>
+                          <w:rFonts w:ascii="Consolas" w:eastAsia="Times New Roman" w:hAnsi="Consolas" w:cs="Times New Roman"/>
+                          <w:color w:val="000000"/>
+                          <w:kern w:val="0"/>
+                          <w:sz w:val="10"/>
+                          <w:szCs w:val="10"/>
+                          <w:lang w:eastAsia="en-IN"/>
+                          <w14:ligatures w14:val="none"/>
+                        </w:rPr>
                         <w:t>    &lt;/</w:t>
                       </w:r>
                       <w:r>
@@ -3421,6 +3573,18 @@
                           <w14:ligatures w14:val="none"/>
                         </w:rPr>
                         <w:t>employee</w:t>
+                      </w:r>
+                      <w:r>
+                        <w:rPr>
+                          <w:rFonts w:ascii="Consolas" w:eastAsia="Times New Roman" w:hAnsi="Consolas" w:cs="Times New Roman"/>
+                          <w:color w:val="790EAD"/>
+                          <w:kern w:val="0"/>
+                          <w:sz w:val="10"/>
+                          <w:szCs w:val="10"/>
+                          <w:lang w:eastAsia="en-IN"/>
+                          <w14:ligatures w14:val="none"/>
+                        </w:rPr>
+                        <w:t>-info</w:t>
                       </w:r>
                       <w:r>
                         <w:rPr>
@@ -4241,7 +4405,7 @@
           </mc:Choice>
           <mc:Fallback>
             <w:pict>
-              <v:shape w14:anchorId="22BC969C" id="Text Box 28" o:spid="_x0000_s1034" type="#_x0000_t202" style="position:absolute;margin-left:31.7pt;margin-top:212.15pt;width:207.1pt;height:24.95pt;z-index:251687936;visibility:visible;mso-wrap-style:square;mso-wrap-distance-left:9pt;mso-wrap-distance-top:0;mso-wrap-distance-right:9pt;mso-wrap-distance-bottom:0;mso-position-horizontal:absolute;mso-position-horizontal-relative:text;mso-position-vertical:absolute;mso-position-vertical-relative:text;v-text-anchor:top" o:gfxdata="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" fillcolor="white [3201]" strokeweight=".5pt">
+              <v:shape w14:anchorId="22BC969C" id="Text Box 28" o:spid="_x0000_s1035" type="#_x0000_t202" style="position:absolute;margin-left:31.7pt;margin-top:212.15pt;width:207.1pt;height:24.95pt;z-index:251687936;visibility:visible;mso-wrap-style:square;mso-wrap-distance-left:9pt;mso-wrap-distance-top:0;mso-wrap-distance-right:9pt;mso-wrap-distance-bottom:0;mso-position-horizontal:absolute;mso-position-horizontal-relative:text;mso-position-vertical:absolute;mso-position-vertical-relative:text;v-text-anchor:top" o:gfxdata="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" fillcolor="white [3201]" strokeweight=".5pt">
                 <v:textbox>
                   <w:txbxContent>
                     <w:p>
@@ -4337,7 +4501,7 @@
           </mc:Choice>
           <mc:Fallback>
             <w:pict>
-              <v:rect w14:anchorId="08E5783C" id="Rectangle 24" o:spid="_x0000_s1035" style="position:absolute;margin-left:209.6pt;margin-top:159.4pt;width:80.55pt;height:38.85pt;z-index:251683840;visibility:visible;mso-wrap-style:square;mso-width-percent:0;mso-height-percent:0;mso-wrap-distance-left:9pt;mso-wrap-distance-top:0;mso-wrap-distance-right:9pt;mso-wrap-distance-bottom:0;mso-position-horizontal:absolute;mso-position-horizontal-relative:text;mso-position-vertical:absolute;mso-position-vertical-relative:text;mso-width-percent:0;mso-height-percent:0;mso-width-relative:margin;mso-height-relative:margin;v-text-anchor:middle" o:gfxdata="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" fillcolor="#4472c4 [3204]" strokecolor="#09101d [484]" strokeweight="1pt">
+              <v:rect w14:anchorId="08E5783C" id="Rectangle 24" o:spid="_x0000_s1036" style="position:absolute;margin-left:209.6pt;margin-top:159.4pt;width:80.55pt;height:38.85pt;z-index:251683840;visibility:visible;mso-wrap-style:square;mso-width-percent:0;mso-height-percent:0;mso-wrap-distance-left:9pt;mso-wrap-distance-top:0;mso-wrap-distance-right:9pt;mso-wrap-distance-bottom:0;mso-position-horizontal:absolute;mso-position-horizontal-relative:text;mso-position-vertical:absolute;mso-position-vertical-relative:text;mso-width-percent:0;mso-height-percent:0;mso-width-relative:margin;mso-height-relative:margin;v-text-anchor:middle" o:gfxdata="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" fillcolor="#4472c4 [3204]" strokecolor="#09101d [484]" strokeweight="1pt">
                 <v:textbox>
                   <w:txbxContent>
                     <w:p>
@@ -4433,7 +4597,7 @@
           </mc:Choice>
           <mc:Fallback>
             <w:pict>
-              <v:rect w14:anchorId="6BC650B1" id="_x0000_s1036" style="position:absolute;margin-left:210.3pt;margin-top:131.95pt;width:82pt;height:21.95pt;z-index:251681792;visibility:visible;mso-wrap-style:square;mso-width-percent:0;mso-wrap-distance-left:9pt;mso-wrap-distance-top:0;mso-wrap-distance-right:9pt;mso-wrap-distance-bottom:0;mso-position-horizontal:absolute;mso-position-horizontal-relative:text;mso-position-vertical:absolute;mso-position-vertical-relative:text;mso-width-percent:0;mso-width-relative:margin;v-text-anchor:middle" o:gfxdata="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" fillcolor="#4472c4 [3204]" strokecolor="#09101d [484]" strokeweight="1pt">
+              <v:rect w14:anchorId="6BC650B1" id="_x0000_s1037" style="position:absolute;margin-left:210.3pt;margin-top:131.95pt;width:82pt;height:21.95pt;z-index:251681792;visibility:visible;mso-wrap-style:square;mso-width-percent:0;mso-wrap-distance-left:9pt;mso-wrap-distance-top:0;mso-wrap-distance-right:9pt;mso-wrap-distance-bottom:0;mso-position-horizontal:absolute;mso-position-horizontal-relative:text;mso-position-vertical:absolute;mso-position-vertical-relative:text;mso-width-percent:0;mso-width-relative:margin;v-text-anchor:middle" o:gfxdata="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" fillcolor="#4472c4 [3204]" strokecolor="#09101d [484]" strokeweight="1pt">
                 <v:textbox>
                   <w:txbxContent>
                     <w:p>
@@ -4532,7 +4696,7 @@
           </mc:Choice>
           <mc:Fallback>
             <w:pict>
-              <v:rect w14:anchorId="40C88574" id="_x0000_s1037" style="position:absolute;margin-left:210.3pt;margin-top:95.2pt;width:64.5pt;height:34.05pt;z-index:251679744;visibility:visible;mso-wrap-style:square;mso-width-percent:0;mso-height-percent:0;mso-wrap-distance-left:9pt;mso-wrap-distance-top:0;mso-wrap-distance-right:9pt;mso-wrap-distance-bottom:0;mso-position-horizontal:absolute;mso-position-horizontal-relative:text;mso-position-vertical:absolute;mso-position-vertical-relative:text;mso-width-percent:0;mso-height-percent:0;mso-width-relative:margin;mso-height-relative:margin;v-text-anchor:middle" o:gfxdata="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" fillcolor="#4472c4 [3204]" strokecolor="#09101d [484]" strokeweight="1pt">
+              <v:rect w14:anchorId="40C88574" id="_x0000_s1038" style="position:absolute;margin-left:210.3pt;margin-top:95.2pt;width:64.5pt;height:34.05pt;z-index:251679744;visibility:visible;mso-wrap-style:square;mso-width-percent:0;mso-height-percent:0;mso-wrap-distance-left:9pt;mso-wrap-distance-top:0;mso-wrap-distance-right:9pt;mso-wrap-distance-bottom:0;mso-position-horizontal:absolute;mso-position-horizontal-relative:text;mso-position-vertical:absolute;mso-position-vertical-relative:text;mso-width-percent:0;mso-height-percent:0;mso-width-relative:margin;mso-height-relative:margin;v-text-anchor:middle" o:gfxdata="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" fillcolor="#4472c4 [3204]" strokecolor="#09101d [484]" strokeweight="1pt">
                 <v:textbox>
                   <w:txbxContent>
                     <w:p>

</xml_diff>